<commit_message>
question for Apr 15
</commit_message>
<xml_diff>
--- a/Documents/Preliminary Design Review.docx
+++ b/Documents/Preliminary Design Review.docx
@@ -27,7 +27,7 @@
     </w:p>
     <w:p>
       <w:pPr>
-        <w:pStyle w:val="ListParagraph"/>
+        <w:pStyle w:val="a9"/>
         <w:numPr>
           <w:ilvl w:val="0"/>
           <w:numId w:val="1"/>
@@ -530,7 +530,7 @@
     </w:p>
     <w:p>
       <w:pPr>
-        <w:pStyle w:val="ListParagraph"/>
+        <w:pStyle w:val="a9"/>
         <w:numPr>
           <w:ilvl w:val="0"/>
           <w:numId w:val="1"/>
@@ -584,7 +584,7 @@
     </w:p>
     <w:tbl>
       <w:tblPr>
-        <w:tblStyle w:val="TableGrid"/>
+        <w:tblStyle w:val="ae"/>
         <w:tblW w:w="11307" w:type="dxa"/>
         <w:jc w:val="center"/>
         <w:tblLayout w:type="fixed"/>
@@ -2138,7 +2138,7 @@
     </w:p>
     <w:tbl>
       <w:tblPr>
-        <w:tblStyle w:val="TableGrid"/>
+        <w:tblStyle w:val="ae"/>
         <w:tblW w:w="0" w:type="auto"/>
         <w:jc w:val="center"/>
         <w:tblLook w:val="04A0" w:firstRow="1" w:lastRow="0" w:firstColumn="1" w:lastColumn="0" w:noHBand="0" w:noVBand="1"/>
@@ -2838,7 +2838,7 @@
     </w:p>
     <w:p>
       <w:pPr>
-        <w:pStyle w:val="ListParagraph"/>
+        <w:pStyle w:val="a9"/>
         <w:numPr>
           <w:ilvl w:val="0"/>
           <w:numId w:val="1"/>
@@ -2943,7 +2943,7 @@
     </w:p>
     <w:p>
       <w:pPr>
-        <w:pStyle w:val="ListParagraph"/>
+        <w:pStyle w:val="a9"/>
         <w:numPr>
           <w:ilvl w:val="0"/>
           <w:numId w:val="2"/>
@@ -3061,7 +3061,7 @@
     </w:p>
     <w:p>
       <w:pPr>
-        <w:pStyle w:val="ListParagraph"/>
+        <w:pStyle w:val="a9"/>
         <w:numPr>
           <w:ilvl w:val="0"/>
           <w:numId w:val="2"/>
@@ -3081,21 +3081,7 @@
         <w:rPr>
           <w:rFonts w:ascii="Times New Roman" w:hAnsi="Times New Roman" w:cs="Times New Roman" w:hint="eastAsia"/>
         </w:rPr>
-        <w:t xml:space="preserve">In the durian planting area, the height of the durian tree is generally between 10-20m, and </w:t>
-      </w:r>
-      <w:proofErr w:type="gramStart"/>
-      <w:r>
-        <w:rPr>
-          <w:rFonts w:ascii="Times New Roman" w:hAnsi="Times New Roman" w:cs="Times New Roman" w:hint="eastAsia"/>
-        </w:rPr>
-        <w:t>in order to</w:t>
-      </w:r>
-      <w:proofErr w:type="gramEnd"/>
-      <w:r>
-        <w:rPr>
-          <w:rFonts w:ascii="Times New Roman" w:hAnsi="Times New Roman" w:cs="Times New Roman" w:hint="eastAsia"/>
-        </w:rPr>
-        <w:t xml:space="preserve"> be successful in picking, the height must be in this interval</w:t>
+        <w:t>In the durian planting area, the height of the durian tree is generally between 10-20m, and in order to be successful in picking, the height must be in this interval</w:t>
       </w:r>
       <w:r>
         <w:rPr>
@@ -3106,7 +3092,7 @@
     </w:p>
     <w:p>
       <w:pPr>
-        <w:pStyle w:val="ListParagraph"/>
+        <w:pStyle w:val="a9"/>
         <w:numPr>
           <w:ilvl w:val="0"/>
           <w:numId w:val="2"/>
@@ -3126,21 +3112,7 @@
         <w:rPr>
           <w:rFonts w:ascii="Times New Roman" w:hAnsi="Times New Roman" w:cs="Times New Roman" w:hint="eastAsia"/>
         </w:rPr>
-        <w:t xml:space="preserve">This is the length of the arm and the picker, and </w:t>
-      </w:r>
-      <w:proofErr w:type="gramStart"/>
-      <w:r>
-        <w:rPr>
-          <w:rFonts w:ascii="Times New Roman" w:hAnsi="Times New Roman" w:cs="Times New Roman" w:hint="eastAsia"/>
-        </w:rPr>
-        <w:t>in order for</w:t>
-      </w:r>
-      <w:proofErr w:type="gramEnd"/>
-      <w:r>
-        <w:rPr>
-          <w:rFonts w:ascii="Times New Roman" w:hAnsi="Times New Roman" w:cs="Times New Roman" w:hint="eastAsia"/>
-        </w:rPr>
-        <w:t xml:space="preserve"> it to be successful, the length must be more than half the width. To get it to touch the durian.</w:t>
+        <w:t>This is the length of the arm and the picker, and in order for it to be successful, the length must be more than half the width. To get it to touch the durian.</w:t>
       </w:r>
     </w:p>
     <w:p>
@@ -3737,6 +3709,113 @@
         </w:rPr>
       </w:pPr>
     </w:p>
+    <w:p>
+      <w:pPr>
+        <w:rPr>
+          <w:rFonts w:ascii="Times New Roman" w:hAnsi="Times New Roman" w:cs="Times New Roman"/>
+          <w:sz w:val="24"/>
+          <w:szCs w:val="24"/>
+        </w:rPr>
+      </w:pPr>
+      <w:r>
+        <w:rPr>
+          <w:rFonts w:ascii="Times New Roman" w:hAnsi="Times New Roman" w:cs="Times New Roman" w:hint="eastAsia"/>
+          <w:sz w:val="24"/>
+          <w:szCs w:val="24"/>
+        </w:rPr>
+        <w:t>Problem:</w:t>
+      </w:r>
+    </w:p>
+    <w:p>
+      <w:pPr>
+        <w:pStyle w:val="a9"/>
+        <w:numPr>
+          <w:ilvl w:val="0"/>
+          <w:numId w:val="3"/>
+        </w:numPr>
+        <w:rPr>
+          <w:rFonts w:ascii="Times New Roman" w:hAnsi="Times New Roman" w:cs="Times New Roman"/>
+          <w:sz w:val="24"/>
+          <w:szCs w:val="24"/>
+        </w:rPr>
+      </w:pPr>
+      <w:r>
+        <w:rPr>
+          <w:rFonts w:ascii="Times New Roman" w:hAnsi="Times New Roman" w:cs="Times New Roman"/>
+          <w:sz w:val="24"/>
+          <w:szCs w:val="24"/>
+        </w:rPr>
+        <w:t>H</w:t>
+      </w:r>
+      <w:r>
+        <w:rPr>
+          <w:rFonts w:ascii="Times New Roman" w:hAnsi="Times New Roman" w:cs="Times New Roman" w:hint="eastAsia"/>
+          <w:sz w:val="24"/>
+          <w:szCs w:val="24"/>
+        </w:rPr>
+        <w:t xml:space="preserve">ow to </w:t>
+      </w:r>
+      <w:r>
+        <w:rPr>
+          <w:rFonts w:ascii="Times New Roman" w:hAnsi="Times New Roman" w:cs="Times New Roman"/>
+          <w:sz w:val="24"/>
+          <w:szCs w:val="24"/>
+        </w:rPr>
+        <w:t>analyze</w:t>
+      </w:r>
+      <w:r>
+        <w:rPr>
+          <w:rFonts w:ascii="Times New Roman" w:hAnsi="Times New Roman" w:cs="Times New Roman" w:hint="eastAsia"/>
+          <w:sz w:val="24"/>
+          <w:szCs w:val="24"/>
+        </w:rPr>
+        <w:t xml:space="preserve"> the structure (stress/strain/etc.)?</w:t>
+      </w:r>
+    </w:p>
+    <w:p>
+      <w:pPr>
+        <w:pStyle w:val="a9"/>
+        <w:numPr>
+          <w:ilvl w:val="0"/>
+          <w:numId w:val="3"/>
+        </w:numPr>
+        <w:rPr>
+          <w:rFonts w:ascii="Times New Roman" w:hAnsi="Times New Roman" w:cs="Times New Roman"/>
+          <w:sz w:val="24"/>
+          <w:szCs w:val="24"/>
+        </w:rPr>
+      </w:pPr>
+      <w:r>
+        <w:rPr>
+          <w:rFonts w:ascii="Times New Roman" w:hAnsi="Times New Roman" w:cs="Times New Roman" w:hint="eastAsia"/>
+          <w:sz w:val="24"/>
+          <w:szCs w:val="24"/>
+        </w:rPr>
+        <w:t>How to determine the size roughly for the primary analysis?</w:t>
+      </w:r>
+    </w:p>
+    <w:p>
+      <w:pPr>
+        <w:pStyle w:val="a9"/>
+        <w:numPr>
+          <w:ilvl w:val="0"/>
+          <w:numId w:val="3"/>
+        </w:numPr>
+        <w:rPr>
+          <w:rFonts w:ascii="Times New Roman" w:hAnsi="Times New Roman" w:cs="Times New Roman" w:hint="eastAsia"/>
+          <w:sz w:val="24"/>
+          <w:szCs w:val="24"/>
+        </w:rPr>
+      </w:pPr>
+      <w:r>
+        <w:rPr>
+          <w:rFonts w:ascii="Times New Roman" w:hAnsi="Times New Roman" w:cs="Times New Roman" w:hint="eastAsia"/>
+          <w:sz w:val="24"/>
+          <w:szCs w:val="24"/>
+        </w:rPr>
+        <w:t>How to actuate the lifting platform (power screw/ hydraulic power/ etc.)?</w:t>
+      </w:r>
+    </w:p>
     <w:sectPr>
       <w:pgSz w:w="11906" w:h="16838"/>
       <w:pgMar w:top="720" w:right="720" w:bottom="720" w:left="720" w:header="851" w:footer="992" w:gutter="0"/>
@@ -3750,10 +3829,10 @@
 <file path=word/numbering.xml><?xml version="1.0" encoding="utf-8"?>
 <w:numbering xmlns:wpc="http://schemas.microsoft.com/office/word/2010/wordprocessingCanvas" xmlns:cx="http://schemas.microsoft.com/office/drawing/2014/chartex" xmlns:cx1="http://schemas.microsoft.com/office/drawing/2015/9/8/chartex" xmlns:cx2="http://schemas.microsoft.com/office/drawing/2015/10/21/chartex" xmlns:cx3="http://schemas.microsoft.com/office/drawing/2016/5/9/chartex" xmlns:cx4="http://schemas.microsoft.com/office/drawing/2016/5/10/chartex" xmlns:cx5="http://schemas.microsoft.com/office/drawing/2016/5/11/chartex" xmlns:cx6="http://schemas.microsoft.com/office/drawing/2016/5/12/chartex" xmlns:cx7="http://schemas.microsoft.com/office/drawing/2016/5/13/chartex" xmlns:cx8="http://schemas.microsoft.com/office/drawing/2016/5/14/chartex" xmlns:mc="http://schemas.openxmlformats.org/markup-compatibility/2006" xmlns:aink="http://schemas.microsoft.com/office/drawing/2016/ink" xmlns:am3d="http://schemas.microsoft.com/office/drawing/2017/model3d" xmlns:o="urn:schemas-microsoft-com:office:office" xmlns:oel="http://schemas.microsoft.com/office/2019/extlst" xmlns:r="http://schemas.openxmlformats.org/officeDocument/2006/relationships" xmlns:m="http://schemas.openxmlformats.org/officeDocument/2006/math" xmlns:v="urn:schemas-microsoft-com:vml" xmlns:wp14="http://schemas.microsoft.com/office/word/2010/wordprocessingDrawing" xmlns:wp="http://schemas.openxmlformats.org/drawingml/2006/wordprocessingDrawing" xmlns:w10="urn:schemas-microsoft-com:office:word" xmlns:w="http://schemas.openxmlformats.org/wordprocessingml/2006/main" xmlns:w14="http://schemas.microsoft.com/office/word/2010/wordml" xmlns:w15="http://schemas.microsoft.com/office/word/2012/wordml" xmlns:w16cex="http://schemas.microsoft.com/office/word/2018/wordml/cex" xmlns:w16cid="http://schemas.microsoft.com/office/word/2016/wordml/cid" xmlns:w16="http://schemas.microsoft.com/office/word/2018/wordml" xmlns:w16sdtdh="http://schemas.microsoft.com/office/word/2020/wordml/sdtdatahash" xmlns:w16se="http://schemas.microsoft.com/office/word/2015/wordml/symex" xmlns:wpg="http://schemas.microsoft.com/office/word/2010/wordprocessingGroup" xmlns:wpi="http://schemas.microsoft.com/office/word/2010/wordprocessingInk" xmlns:wne="http://schemas.microsoft.com/office/word/2006/wordml" xmlns:wps="http://schemas.microsoft.com/office/word/2010/wordprocessingShape" mc:Ignorable="w14 w15 w16se w16cid w16 w16cex w16sdtdh wp14">
   <w:abstractNum w:abstractNumId="0" w15:restartNumberingAfterBreak="0">
-    <w:nsid w:val="41DA7F09"/>
+    <w:nsid w:val="3DAE7C9E"/>
     <w:multiLevelType w:val="hybridMultilevel"/>
-    <w:tmpl w:val="5D5ACC72"/>
-    <w:lvl w:ilvl="0" w:tplc="9A182C78">
+    <w:tmpl w:val="E6DE632E"/>
+    <w:lvl w:ilvl="0" w:tplc="2838611C">
       <w:start w:val="1"/>
       <w:numFmt w:val="decimal"/>
       <w:lvlText w:val="%1."/>
@@ -3839,6 +3918,95 @@
     </w:lvl>
   </w:abstractNum>
   <w:abstractNum w:abstractNumId="1" w15:restartNumberingAfterBreak="0">
+    <w:nsid w:val="41DA7F09"/>
+    <w:multiLevelType w:val="hybridMultilevel"/>
+    <w:tmpl w:val="5D5ACC72"/>
+    <w:lvl w:ilvl="0" w:tplc="9A182C78">
+      <w:start w:val="1"/>
+      <w:numFmt w:val="decimal"/>
+      <w:lvlText w:val="%1."/>
+      <w:lvlJc w:val="left"/>
+      <w:pPr>
+        <w:ind w:left="360" w:hanging="360"/>
+      </w:pPr>
+      <w:rPr>
+        <w:rFonts w:hint="default"/>
+      </w:rPr>
+    </w:lvl>
+    <w:lvl w:ilvl="1" w:tplc="04090019" w:tentative="1">
+      <w:start w:val="1"/>
+      <w:numFmt w:val="lowerLetter"/>
+      <w:lvlText w:val="%2)"/>
+      <w:lvlJc w:val="left"/>
+      <w:pPr>
+        <w:ind w:left="880" w:hanging="440"/>
+      </w:pPr>
+    </w:lvl>
+    <w:lvl w:ilvl="2" w:tplc="0409001B" w:tentative="1">
+      <w:start w:val="1"/>
+      <w:numFmt w:val="lowerRoman"/>
+      <w:lvlText w:val="%3."/>
+      <w:lvlJc w:val="right"/>
+      <w:pPr>
+        <w:ind w:left="1320" w:hanging="440"/>
+      </w:pPr>
+    </w:lvl>
+    <w:lvl w:ilvl="3" w:tplc="0409000F" w:tentative="1">
+      <w:start w:val="1"/>
+      <w:numFmt w:val="decimal"/>
+      <w:lvlText w:val="%4."/>
+      <w:lvlJc w:val="left"/>
+      <w:pPr>
+        <w:ind w:left="1760" w:hanging="440"/>
+      </w:pPr>
+    </w:lvl>
+    <w:lvl w:ilvl="4" w:tplc="04090019" w:tentative="1">
+      <w:start w:val="1"/>
+      <w:numFmt w:val="lowerLetter"/>
+      <w:lvlText w:val="%5)"/>
+      <w:lvlJc w:val="left"/>
+      <w:pPr>
+        <w:ind w:left="2200" w:hanging="440"/>
+      </w:pPr>
+    </w:lvl>
+    <w:lvl w:ilvl="5" w:tplc="0409001B" w:tentative="1">
+      <w:start w:val="1"/>
+      <w:numFmt w:val="lowerRoman"/>
+      <w:lvlText w:val="%6."/>
+      <w:lvlJc w:val="right"/>
+      <w:pPr>
+        <w:ind w:left="2640" w:hanging="440"/>
+      </w:pPr>
+    </w:lvl>
+    <w:lvl w:ilvl="6" w:tplc="0409000F" w:tentative="1">
+      <w:start w:val="1"/>
+      <w:numFmt w:val="decimal"/>
+      <w:lvlText w:val="%7."/>
+      <w:lvlJc w:val="left"/>
+      <w:pPr>
+        <w:ind w:left="3080" w:hanging="440"/>
+      </w:pPr>
+    </w:lvl>
+    <w:lvl w:ilvl="7" w:tplc="04090019" w:tentative="1">
+      <w:start w:val="1"/>
+      <w:numFmt w:val="lowerLetter"/>
+      <w:lvlText w:val="%8)"/>
+      <w:lvlJc w:val="left"/>
+      <w:pPr>
+        <w:ind w:left="3520" w:hanging="440"/>
+      </w:pPr>
+    </w:lvl>
+    <w:lvl w:ilvl="8" w:tplc="0409001B" w:tentative="1">
+      <w:start w:val="1"/>
+      <w:numFmt w:val="lowerRoman"/>
+      <w:lvlText w:val="%9."/>
+      <w:lvlJc w:val="right"/>
+      <w:pPr>
+        <w:ind w:left="3960" w:hanging="440"/>
+      </w:pPr>
+    </w:lvl>
+  </w:abstractNum>
+  <w:abstractNum w:abstractNumId="2" w15:restartNumberingAfterBreak="0">
     <w:nsid w:val="4AA03183"/>
     <w:multiLevelType w:val="hybridMultilevel"/>
     <w:tmpl w:val="704A218A"/>
@@ -3928,9 +4096,12 @@
     </w:lvl>
   </w:abstractNum>
   <w:num w:numId="1" w16cid:durableId="950749803">
+    <w:abstractNumId w:val="2"/>
+  </w:num>
+  <w:num w:numId="2" w16cid:durableId="1901478679">
     <w:abstractNumId w:val="1"/>
   </w:num>
-  <w:num w:numId="2" w16cid:durableId="1901478679">
+  <w:num w:numId="3" w16cid:durableId="421075042">
     <w:abstractNumId w:val="0"/>
   </w:num>
 </w:numbering>
@@ -4329,7 +4500,7 @@
     <w:lsdException w:name="Unresolved Mention" w:semiHidden="1" w:unhideWhenUsed="1"/>
     <w:lsdException w:name="Smart Link" w:semiHidden="1" w:unhideWhenUsed="1"/>
   </w:latentStyles>
-  <w:style w:type="paragraph" w:default="1" w:styleId="Normal">
+  <w:style w:type="paragraph" w:default="1" w:styleId="a">
     <w:name w:val="Normal"/>
     <w:qFormat/>
     <w:pPr>
@@ -4337,11 +4508,11 @@
       <w:jc w:val="both"/>
     </w:pPr>
   </w:style>
-  <w:style w:type="paragraph" w:styleId="Heading1">
+  <w:style w:type="paragraph" w:styleId="1">
     <w:name w:val="heading 1"/>
-    <w:basedOn w:val="Normal"/>
-    <w:next w:val="Normal"/>
-    <w:link w:val="Heading1Char"/>
+    <w:basedOn w:val="a"/>
+    <w:next w:val="a"/>
+    <w:link w:val="10"/>
     <w:uiPriority w:val="9"/>
     <w:qFormat/>
     <w:rsid w:val="00F23FCC"/>
@@ -4358,11 +4529,11 @@
       <w:szCs w:val="48"/>
     </w:rPr>
   </w:style>
-  <w:style w:type="paragraph" w:styleId="Heading2">
+  <w:style w:type="paragraph" w:styleId="2">
     <w:name w:val="heading 2"/>
-    <w:basedOn w:val="Normal"/>
-    <w:next w:val="Normal"/>
-    <w:link w:val="Heading2Char"/>
+    <w:basedOn w:val="a"/>
+    <w:next w:val="a"/>
+    <w:link w:val="20"/>
     <w:uiPriority w:val="9"/>
     <w:unhideWhenUsed/>
     <w:qFormat/>
@@ -4380,11 +4551,11 @@
       <w:szCs w:val="40"/>
     </w:rPr>
   </w:style>
-  <w:style w:type="paragraph" w:styleId="Heading3">
+  <w:style w:type="paragraph" w:styleId="3">
     <w:name w:val="heading 3"/>
-    <w:basedOn w:val="Normal"/>
-    <w:next w:val="Normal"/>
-    <w:link w:val="Heading3Char"/>
+    <w:basedOn w:val="a"/>
+    <w:next w:val="a"/>
+    <w:link w:val="30"/>
     <w:uiPriority w:val="9"/>
     <w:semiHidden/>
     <w:unhideWhenUsed/>
@@ -4403,11 +4574,11 @@
       <w:szCs w:val="32"/>
     </w:rPr>
   </w:style>
-  <w:style w:type="paragraph" w:styleId="Heading4">
+  <w:style w:type="paragraph" w:styleId="4">
     <w:name w:val="heading 4"/>
-    <w:basedOn w:val="Normal"/>
-    <w:next w:val="Normal"/>
-    <w:link w:val="Heading4Char"/>
+    <w:basedOn w:val="a"/>
+    <w:next w:val="a"/>
+    <w:link w:val="40"/>
     <w:uiPriority w:val="9"/>
     <w:semiHidden/>
     <w:unhideWhenUsed/>
@@ -4426,11 +4597,11 @@
       <w:szCs w:val="28"/>
     </w:rPr>
   </w:style>
-  <w:style w:type="paragraph" w:styleId="Heading5">
+  <w:style w:type="paragraph" w:styleId="5">
     <w:name w:val="heading 5"/>
-    <w:basedOn w:val="Normal"/>
-    <w:next w:val="Normal"/>
-    <w:link w:val="Heading5Char"/>
+    <w:basedOn w:val="a"/>
+    <w:next w:val="a"/>
+    <w:link w:val="50"/>
     <w:uiPriority w:val="9"/>
     <w:semiHidden/>
     <w:unhideWhenUsed/>
@@ -4449,11 +4620,11 @@
       <w:szCs w:val="24"/>
     </w:rPr>
   </w:style>
-  <w:style w:type="paragraph" w:styleId="Heading6">
+  <w:style w:type="paragraph" w:styleId="6">
     <w:name w:val="heading 6"/>
-    <w:basedOn w:val="Normal"/>
-    <w:next w:val="Normal"/>
-    <w:link w:val="Heading6Char"/>
+    <w:basedOn w:val="a"/>
+    <w:next w:val="a"/>
+    <w:link w:val="60"/>
     <w:uiPriority w:val="9"/>
     <w:semiHidden/>
     <w:unhideWhenUsed/>
@@ -4472,11 +4643,11 @@
       <w:color w:val="0F4761" w:themeColor="accent1" w:themeShade="BF"/>
     </w:rPr>
   </w:style>
-  <w:style w:type="paragraph" w:styleId="Heading7">
+  <w:style w:type="paragraph" w:styleId="7">
     <w:name w:val="heading 7"/>
-    <w:basedOn w:val="Normal"/>
-    <w:next w:val="Normal"/>
-    <w:link w:val="Heading7Char"/>
+    <w:basedOn w:val="a"/>
+    <w:next w:val="a"/>
+    <w:link w:val="70"/>
     <w:uiPriority w:val="9"/>
     <w:semiHidden/>
     <w:unhideWhenUsed/>
@@ -4495,11 +4666,11 @@
       <w:color w:val="595959" w:themeColor="text1" w:themeTint="A6"/>
     </w:rPr>
   </w:style>
-  <w:style w:type="paragraph" w:styleId="Heading8">
+  <w:style w:type="paragraph" w:styleId="8">
     <w:name w:val="heading 8"/>
-    <w:basedOn w:val="Normal"/>
-    <w:next w:val="Normal"/>
-    <w:link w:val="Heading8Char"/>
+    <w:basedOn w:val="a"/>
+    <w:next w:val="a"/>
+    <w:link w:val="80"/>
     <w:uiPriority w:val="9"/>
     <w:semiHidden/>
     <w:unhideWhenUsed/>
@@ -4515,11 +4686,11 @@
       <w:color w:val="595959" w:themeColor="text1" w:themeTint="A6"/>
     </w:rPr>
   </w:style>
-  <w:style w:type="paragraph" w:styleId="Heading9">
+  <w:style w:type="paragraph" w:styleId="9">
     <w:name w:val="heading 9"/>
-    <w:basedOn w:val="Normal"/>
-    <w:next w:val="Normal"/>
-    <w:link w:val="Heading9Char"/>
+    <w:basedOn w:val="a"/>
+    <w:next w:val="a"/>
+    <w:link w:val="90"/>
     <w:uiPriority w:val="9"/>
     <w:semiHidden/>
     <w:unhideWhenUsed/>
@@ -4535,13 +4706,13 @@
       <w:color w:val="595959" w:themeColor="text1" w:themeTint="A6"/>
     </w:rPr>
   </w:style>
-  <w:style w:type="character" w:default="1" w:styleId="DefaultParagraphFont">
+  <w:style w:type="character" w:default="1" w:styleId="a0">
     <w:name w:val="Default Paragraph Font"/>
     <w:uiPriority w:val="1"/>
     <w:semiHidden/>
     <w:unhideWhenUsed/>
   </w:style>
-  <w:style w:type="table" w:default="1" w:styleId="TableNormal">
+  <w:style w:type="table" w:default="1" w:styleId="a1">
     <w:name w:val="Normal Table"/>
     <w:uiPriority w:val="99"/>
     <w:semiHidden/>
@@ -4556,16 +4727,16 @@
       </w:tblCellMar>
     </w:tblPr>
   </w:style>
-  <w:style w:type="numbering" w:default="1" w:styleId="NoList">
+  <w:style w:type="numbering" w:default="1" w:styleId="a2">
     <w:name w:val="No List"/>
     <w:uiPriority w:val="99"/>
     <w:semiHidden/>
     <w:unhideWhenUsed/>
   </w:style>
-  <w:style w:type="character" w:customStyle="1" w:styleId="Heading1Char">
-    <w:name w:val="Heading 1 Char"/>
-    <w:basedOn w:val="DefaultParagraphFont"/>
-    <w:link w:val="Heading1"/>
+  <w:style w:type="character" w:customStyle="1" w:styleId="10">
+    <w:name w:val="标题 1 字符"/>
+    <w:basedOn w:val="a0"/>
+    <w:link w:val="1"/>
     <w:uiPriority w:val="9"/>
     <w:rsid w:val="00F23FCC"/>
     <w:rPr>
@@ -4575,10 +4746,10 @@
       <w:szCs w:val="48"/>
     </w:rPr>
   </w:style>
-  <w:style w:type="character" w:customStyle="1" w:styleId="Heading2Char">
-    <w:name w:val="Heading 2 Char"/>
-    <w:basedOn w:val="DefaultParagraphFont"/>
-    <w:link w:val="Heading2"/>
+  <w:style w:type="character" w:customStyle="1" w:styleId="20">
+    <w:name w:val="标题 2 字符"/>
+    <w:basedOn w:val="a0"/>
+    <w:link w:val="2"/>
     <w:uiPriority w:val="9"/>
     <w:rsid w:val="00F23FCC"/>
     <w:rPr>
@@ -4588,10 +4759,10 @@
       <w:szCs w:val="40"/>
     </w:rPr>
   </w:style>
-  <w:style w:type="character" w:customStyle="1" w:styleId="Heading3Char">
-    <w:name w:val="Heading 3 Char"/>
-    <w:basedOn w:val="DefaultParagraphFont"/>
-    <w:link w:val="Heading3"/>
+  <w:style w:type="character" w:customStyle="1" w:styleId="30">
+    <w:name w:val="标题 3 字符"/>
+    <w:basedOn w:val="a0"/>
+    <w:link w:val="3"/>
     <w:uiPriority w:val="9"/>
     <w:semiHidden/>
     <w:rsid w:val="00F23FCC"/>
@@ -4602,10 +4773,10 @@
       <w:szCs w:val="32"/>
     </w:rPr>
   </w:style>
-  <w:style w:type="character" w:customStyle="1" w:styleId="Heading4Char">
-    <w:name w:val="Heading 4 Char"/>
-    <w:basedOn w:val="DefaultParagraphFont"/>
-    <w:link w:val="Heading4"/>
+  <w:style w:type="character" w:customStyle="1" w:styleId="40">
+    <w:name w:val="标题 4 字符"/>
+    <w:basedOn w:val="a0"/>
+    <w:link w:val="4"/>
     <w:uiPriority w:val="9"/>
     <w:semiHidden/>
     <w:rsid w:val="00F23FCC"/>
@@ -4616,10 +4787,10 @@
       <w:szCs w:val="28"/>
     </w:rPr>
   </w:style>
-  <w:style w:type="character" w:customStyle="1" w:styleId="Heading5Char">
-    <w:name w:val="Heading 5 Char"/>
-    <w:basedOn w:val="DefaultParagraphFont"/>
-    <w:link w:val="Heading5"/>
+  <w:style w:type="character" w:customStyle="1" w:styleId="50">
+    <w:name w:val="标题 5 字符"/>
+    <w:basedOn w:val="a0"/>
+    <w:link w:val="5"/>
     <w:uiPriority w:val="9"/>
     <w:semiHidden/>
     <w:rsid w:val="00F23FCC"/>
@@ -4630,10 +4801,10 @@
       <w:szCs w:val="24"/>
     </w:rPr>
   </w:style>
-  <w:style w:type="character" w:customStyle="1" w:styleId="Heading6Char">
-    <w:name w:val="Heading 6 Char"/>
-    <w:basedOn w:val="DefaultParagraphFont"/>
-    <w:link w:val="Heading6"/>
+  <w:style w:type="character" w:customStyle="1" w:styleId="60">
+    <w:name w:val="标题 6 字符"/>
+    <w:basedOn w:val="a0"/>
+    <w:link w:val="6"/>
     <w:uiPriority w:val="9"/>
     <w:semiHidden/>
     <w:rsid w:val="00F23FCC"/>
@@ -4644,10 +4815,10 @@
       <w:color w:val="0F4761" w:themeColor="accent1" w:themeShade="BF"/>
     </w:rPr>
   </w:style>
-  <w:style w:type="character" w:customStyle="1" w:styleId="Heading7Char">
-    <w:name w:val="Heading 7 Char"/>
-    <w:basedOn w:val="DefaultParagraphFont"/>
-    <w:link w:val="Heading7"/>
+  <w:style w:type="character" w:customStyle="1" w:styleId="70">
+    <w:name w:val="标题 7 字符"/>
+    <w:basedOn w:val="a0"/>
+    <w:link w:val="7"/>
     <w:uiPriority w:val="9"/>
     <w:semiHidden/>
     <w:rsid w:val="00F23FCC"/>
@@ -4658,10 +4829,10 @@
       <w:color w:val="595959" w:themeColor="text1" w:themeTint="A6"/>
     </w:rPr>
   </w:style>
-  <w:style w:type="character" w:customStyle="1" w:styleId="Heading8Char">
-    <w:name w:val="Heading 8 Char"/>
-    <w:basedOn w:val="DefaultParagraphFont"/>
-    <w:link w:val="Heading8"/>
+  <w:style w:type="character" w:customStyle="1" w:styleId="80">
+    <w:name w:val="标题 8 字符"/>
+    <w:basedOn w:val="a0"/>
+    <w:link w:val="8"/>
     <w:uiPriority w:val="9"/>
     <w:semiHidden/>
     <w:rsid w:val="00F23FCC"/>
@@ -4670,10 +4841,10 @@
       <w:color w:val="595959" w:themeColor="text1" w:themeTint="A6"/>
     </w:rPr>
   </w:style>
-  <w:style w:type="character" w:customStyle="1" w:styleId="Heading9Char">
-    <w:name w:val="Heading 9 Char"/>
-    <w:basedOn w:val="DefaultParagraphFont"/>
-    <w:link w:val="Heading9"/>
+  <w:style w:type="character" w:customStyle="1" w:styleId="90">
+    <w:name w:val="标题 9 字符"/>
+    <w:basedOn w:val="a0"/>
+    <w:link w:val="9"/>
     <w:uiPriority w:val="9"/>
     <w:semiHidden/>
     <w:rsid w:val="00F23FCC"/>
@@ -4682,11 +4853,11 @@
       <w:color w:val="595959" w:themeColor="text1" w:themeTint="A6"/>
     </w:rPr>
   </w:style>
-  <w:style w:type="paragraph" w:styleId="Title">
+  <w:style w:type="paragraph" w:styleId="a3">
     <w:name w:val="Title"/>
-    <w:basedOn w:val="Normal"/>
-    <w:next w:val="Normal"/>
-    <w:link w:val="TitleChar"/>
+    <w:basedOn w:val="a"/>
+    <w:next w:val="a"/>
+    <w:link w:val="a4"/>
     <w:uiPriority w:val="10"/>
     <w:qFormat/>
     <w:rsid w:val="00F23FCC"/>
@@ -4703,10 +4874,10 @@
       <w:szCs w:val="56"/>
     </w:rPr>
   </w:style>
-  <w:style w:type="character" w:customStyle="1" w:styleId="TitleChar">
-    <w:name w:val="Title Char"/>
-    <w:basedOn w:val="DefaultParagraphFont"/>
-    <w:link w:val="Title"/>
+  <w:style w:type="character" w:customStyle="1" w:styleId="a4">
+    <w:name w:val="标题 字符"/>
+    <w:basedOn w:val="a0"/>
+    <w:link w:val="a3"/>
     <w:uiPriority w:val="10"/>
     <w:rsid w:val="00F23FCC"/>
     <w:rPr>
@@ -4717,11 +4888,11 @@
       <w:szCs w:val="56"/>
     </w:rPr>
   </w:style>
-  <w:style w:type="paragraph" w:styleId="Subtitle">
+  <w:style w:type="paragraph" w:styleId="a5">
     <w:name w:val="Subtitle"/>
-    <w:basedOn w:val="Normal"/>
-    <w:next w:val="Normal"/>
-    <w:link w:val="SubtitleChar"/>
+    <w:basedOn w:val="a"/>
+    <w:next w:val="a"/>
+    <w:link w:val="a6"/>
     <w:uiPriority w:val="11"/>
     <w:qFormat/>
     <w:rsid w:val="00F23FCC"/>
@@ -4740,10 +4911,10 @@
       <w:szCs w:val="28"/>
     </w:rPr>
   </w:style>
-  <w:style w:type="character" w:customStyle="1" w:styleId="SubtitleChar">
-    <w:name w:val="Subtitle Char"/>
-    <w:basedOn w:val="DefaultParagraphFont"/>
-    <w:link w:val="Subtitle"/>
+  <w:style w:type="character" w:customStyle="1" w:styleId="a6">
+    <w:name w:val="副标题 字符"/>
+    <w:basedOn w:val="a0"/>
+    <w:link w:val="a5"/>
     <w:uiPriority w:val="11"/>
     <w:rsid w:val="00F23FCC"/>
     <w:rPr>
@@ -4754,11 +4925,11 @@
       <w:szCs w:val="28"/>
     </w:rPr>
   </w:style>
-  <w:style w:type="paragraph" w:styleId="Quote">
+  <w:style w:type="paragraph" w:styleId="a7">
     <w:name w:val="Quote"/>
-    <w:basedOn w:val="Normal"/>
-    <w:next w:val="Normal"/>
-    <w:link w:val="QuoteChar"/>
+    <w:basedOn w:val="a"/>
+    <w:next w:val="a"/>
+    <w:link w:val="a8"/>
     <w:uiPriority w:val="29"/>
     <w:qFormat/>
     <w:rsid w:val="00F23FCC"/>
@@ -4772,10 +4943,10 @@
       <w:color w:val="404040" w:themeColor="text1" w:themeTint="BF"/>
     </w:rPr>
   </w:style>
-  <w:style w:type="character" w:customStyle="1" w:styleId="QuoteChar">
-    <w:name w:val="Quote Char"/>
-    <w:basedOn w:val="DefaultParagraphFont"/>
-    <w:link w:val="Quote"/>
+  <w:style w:type="character" w:customStyle="1" w:styleId="a8">
+    <w:name w:val="引用 字符"/>
+    <w:basedOn w:val="a0"/>
+    <w:link w:val="a7"/>
     <w:uiPriority w:val="29"/>
     <w:rsid w:val="00F23FCC"/>
     <w:rPr>
@@ -4784,9 +4955,9 @@
       <w:color w:val="404040" w:themeColor="text1" w:themeTint="BF"/>
     </w:rPr>
   </w:style>
-  <w:style w:type="paragraph" w:styleId="ListParagraph">
+  <w:style w:type="paragraph" w:styleId="a9">
     <w:name w:val="List Paragraph"/>
-    <w:basedOn w:val="Normal"/>
+    <w:basedOn w:val="a"/>
     <w:uiPriority w:val="34"/>
     <w:qFormat/>
     <w:rsid w:val="00F23FCC"/>
@@ -4795,9 +4966,9 @@
       <w:contextualSpacing/>
     </w:pPr>
   </w:style>
-  <w:style w:type="character" w:styleId="IntenseEmphasis">
+  <w:style w:type="character" w:styleId="aa">
     <w:name w:val="Intense Emphasis"/>
-    <w:basedOn w:val="DefaultParagraphFont"/>
+    <w:basedOn w:val="a0"/>
     <w:uiPriority w:val="21"/>
     <w:qFormat/>
     <w:rsid w:val="00F23FCC"/>
@@ -4807,11 +4978,11 @@
       <w:color w:val="0F4761" w:themeColor="accent1" w:themeShade="BF"/>
     </w:rPr>
   </w:style>
-  <w:style w:type="paragraph" w:styleId="IntenseQuote">
+  <w:style w:type="paragraph" w:styleId="ab">
     <w:name w:val="Intense Quote"/>
-    <w:basedOn w:val="Normal"/>
-    <w:next w:val="Normal"/>
-    <w:link w:val="IntenseQuoteChar"/>
+    <w:basedOn w:val="a"/>
+    <w:next w:val="a"/>
+    <w:link w:val="ac"/>
     <w:uiPriority w:val="30"/>
     <w:qFormat/>
     <w:rsid w:val="00F23FCC"/>
@@ -4830,10 +5001,10 @@
       <w:color w:val="0F4761" w:themeColor="accent1" w:themeShade="BF"/>
     </w:rPr>
   </w:style>
-  <w:style w:type="character" w:customStyle="1" w:styleId="IntenseQuoteChar">
-    <w:name w:val="Intense Quote Char"/>
-    <w:basedOn w:val="DefaultParagraphFont"/>
-    <w:link w:val="IntenseQuote"/>
+  <w:style w:type="character" w:customStyle="1" w:styleId="ac">
+    <w:name w:val="明显引用 字符"/>
+    <w:basedOn w:val="a0"/>
+    <w:link w:val="ab"/>
     <w:uiPriority w:val="30"/>
     <w:rsid w:val="00F23FCC"/>
     <w:rPr>
@@ -4842,9 +5013,9 @@
       <w:color w:val="0F4761" w:themeColor="accent1" w:themeShade="BF"/>
     </w:rPr>
   </w:style>
-  <w:style w:type="character" w:styleId="IntenseReference">
+  <w:style w:type="character" w:styleId="ad">
     <w:name w:val="Intense Reference"/>
-    <w:basedOn w:val="DefaultParagraphFont"/>
+    <w:basedOn w:val="a0"/>
     <w:uiPriority w:val="32"/>
     <w:qFormat/>
     <w:rsid w:val="00F23FCC"/>
@@ -4856,9 +5027,9 @@
       <w:spacing w:val="5"/>
     </w:rPr>
   </w:style>
-  <w:style w:type="table" w:styleId="TableGrid">
+  <w:style w:type="table" w:styleId="ae">
     <w:name w:val="Table Grid"/>
-    <w:basedOn w:val="TableNormal"/>
+    <w:basedOn w:val="a1"/>
     <w:uiPriority w:val="39"/>
     <w:rsid w:val="00424E37"/>
     <w:tblPr>
@@ -4872,9 +5043,9 @@
       </w:tblBorders>
     </w:tblPr>
   </w:style>
-  <w:style w:type="character" w:styleId="PlaceholderText">
+  <w:style w:type="character" w:styleId="af">
     <w:name w:val="Placeholder Text"/>
-    <w:basedOn w:val="DefaultParagraphFont"/>
+    <w:basedOn w:val="a0"/>
     <w:uiPriority w:val="99"/>
     <w:semiHidden/>
     <w:rsid w:val="00720E49"/>
@@ -4882,9 +5053,9 @@
       <w:color w:val="808080"/>
     </w:rPr>
   </w:style>
-  <w:style w:type="paragraph" w:styleId="NormalWeb">
+  <w:style w:type="paragraph" w:styleId="af0">
     <w:name w:val="Normal (Web)"/>
-    <w:basedOn w:val="Normal"/>
+    <w:basedOn w:val="a"/>
     <w:uiPriority w:val="99"/>
     <w:semiHidden/>
     <w:unhideWhenUsed/>
@@ -4899,13 +5070,13 @@
       <w:kern w:val="0"/>
       <w:sz w:val="24"/>
       <w:szCs w:val="24"/>
-      <w:lang w:val="en-CN"/>
+      <w:lang/>
       <w14:ligatures w14:val="none"/>
     </w:rPr>
   </w:style>
-  <w:style w:type="character" w:styleId="Strong">
+  <w:style w:type="character" w:styleId="af1">
     <w:name w:val="Strong"/>
-    <w:basedOn w:val="DefaultParagraphFont"/>
+    <w:basedOn w:val="a0"/>
     <w:uiPriority w:val="22"/>
     <w:qFormat/>
     <w:rsid w:val="00A56BE5"/>

</xml_diff>